<commit_message>
Lit Review added to Project Report
</commit_message>
<xml_diff>
--- a/Documents/Project Report.docx
+++ b/Documents/Project Report.docx
@@ -1085,6 +1085,125 @@
       </w:r>
     </w:p>
     <w:p>
+      <w:r>
+        <w:t xml:space="preserve">I found that Part 2 most relevant to my work, particularly the section on </w:t>
+      </w:r>
+      <w:r>
+        <w:t>Nonlinear Function Approximation: Artificial</w:t>
+      </w:r>
+      <w:r>
+        <w:t xml:space="preserve"> </w:t>
+      </w:r>
+      <w:r>
+        <w:t>Neural Networks</w:t>
+      </w:r>
+      <w:r>
+        <w:t>. It starts off by showing and explaining the inner works of a feedforward ANN</w:t>
+      </w:r>
+      <w:r>
+        <w:t xml:space="preserve">. It also goes on to compare Backpropagation to </w:t>
+      </w:r>
+      <w:r>
+        <w:t>Reinforcement Learning</w:t>
+      </w:r>
+      <w:r>
+        <w:t>. The authors spoke about how “</w:t>
+      </w:r>
+      <w:r>
+        <w:t>The backpropagation algorithm can produce good results for shallow networks having</w:t>
+      </w:r>
+      <w:r>
+        <w:t xml:space="preserve"> </w:t>
+      </w:r>
+      <w:r>
+        <w:t>1 or 2 hidden layers, but it may not work well for deeper ANNs.</w:t>
+      </w:r>
+      <w:r>
+        <w:t xml:space="preserve">”  </w:t>
+      </w:r>
+      <w:r>
+        <w:t xml:space="preserve">This in particular made me wonder about the limitations of the two methods, and helped me form the basis of the game I’d use for testing and experimentation. Originally, I </w:t>
+      </w:r>
+      <w:r>
+        <w:lastRenderedPageBreak/>
+        <w:t>had envisioned making a simplified version of Megaman 3 and have the ANN actually play through a dumbed down version of a level from the game. But after reading this section, I decided it’s be best to reel the scope of the game as a whole to better compare the two methods as something too complex may result in unfair results. Likewise, as a result of bringing the scope back down, the use of a Deep Q Learning method began to seem overly complex for the game as it was, so I opted to drop the Deep Learning aspect and use a simpler Q Learning method.</w:t>
+      </w:r>
+    </w:p>
+    <w:p>
+      <w:r>
+        <w:t>“Artificial Intelligence A Modern Approach”</w:t>
+      </w:r>
+      <w:r>
+        <w:t xml:space="preserve"> On the other hand took a more general look at AI as a whole, </w:t>
+      </w:r>
+      <w:r>
+        <w:t xml:space="preserve">having </w:t>
+      </w:r>
+      <w:r>
+        <w:t>6</w:t>
+      </w:r>
+      <w:r>
+        <w:t xml:space="preserve"> sections, each covering a different topic: Part I introduced AI in general as well as the concept of Intelligent Agents interacting with an environment. Part II introduced problem solving, the idea of having AI or Intelligent Agents solving problems in their environments, including ones encountered in a game environment. Part III Spoke about knowledge, reasoning and planning, </w:t>
+      </w:r>
+      <w:r>
+        <w:t>i</w:t>
+      </w:r>
+      <w:r>
+        <w:t>n which we design agents that can form representations of a complex world, use a</w:t>
+      </w:r>
+      <w:r>
+        <w:t xml:space="preserve"> </w:t>
+      </w:r>
+      <w:r>
+        <w:t>process of inference to derive new representations about the world, and use these</w:t>
+      </w:r>
+      <w:r>
+        <w:t xml:space="preserve"> </w:t>
+      </w:r>
+      <w:r>
+        <w:t>new representations to deduce what to do.</w:t>
+      </w:r>
+      <w:r>
+        <w:t xml:space="preserve"> Part IV then expanded on this by introducing uncertainty or </w:t>
+      </w:r>
+      <w:r>
+        <w:t>nondetermin</w:t>
+      </w:r>
+      <w:r>
+        <w:t>ism to the AI, and how they make decisions when unexpected or unplanned situations crop up.</w:t>
+      </w:r>
+      <w:r>
+        <w:t xml:space="preserve"> Part V is of particular interest to me as it introduces the concept of AI learning and improving their behaviour, but we’ll circle back to this. Finally, Part VI talks about Communicating, perceiving and acting; how the Ai could communicate to a person, or perceive information.</w:t>
+      </w:r>
+    </w:p>
+    <w:p>
+      <w:r>
+        <w:t xml:space="preserve">As I mentioned, Part V was of particular importance to my work, as it discussed how we can design AI to learn. The subsection on reinforcement learning greatly influenced my work on the project as it dived into the concepts passive or active learning, as well as applications of reinforcement learning. In passive learning, the </w:t>
+      </w:r>
+      <w:r>
+        <w:t>agent’s</w:t>
+      </w:r>
+      <w:r>
+        <w:t xml:space="preserve"> policy, a </w:t>
+      </w:r>
+      <w:r>
+        <w:t>function that returns a feasible action for a problem</w:t>
+      </w:r>
+      <w:r>
+        <w:t xml:space="preserve">, </w:t>
+      </w:r>
+      <w:r>
+        <w:t xml:space="preserve">is fixed. This means when a certain state is met, it will always execute a certain action. On the other hand, an active agent must decide what actions to take. An example of active learning is Q learning. This section even goes on to </w:t>
+      </w:r>
+      <w:r>
+        <w:t>explain more about Q learning, discussing how, as it pays no attention to a policy, it can be more flexible than some other algorithms such as the SARSA(</w:t>
+      </w:r>
+      <w:r>
+        <w:t>State-Action-Reward-State-Action</w:t>
+      </w:r>
+      <w:r>
+        <w:t>) algorithm. From what I gathered, the freedom with which the Q Learning algorithm approaches exploration, I felt it could lead to more interesting emergent gameplay as it tries to use the best Q value in any situation. As a result, this work helped solidify my choice on using the Q Learning algorithm as a means of Reinforcement Learning.</w:t>
+      </w:r>
       <w:bookmarkStart w:id="5" w:name="_GoBack"/>
       <w:bookmarkEnd w:id="5"/>
     </w:p>
@@ -1122,7 +1241,6 @@
     </w:p>
     <w:p>
       <w:r>
-        <w:lastRenderedPageBreak/>
         <w:t>Describe the results using diagrams such as graphs etc. as appropriate, and discuss what the results mean.</w:t>
       </w:r>
     </w:p>
@@ -1301,7 +1419,6 @@
         <w:spacing w:before="280" w:line="240" w:lineRule="auto"/>
       </w:pPr>
       <w:r>
-        <w:lastRenderedPageBreak/>
         <w:t>This might include ethics application and other relevant material e.g. copy of any questionnaires used.</w:t>
       </w:r>
     </w:p>
@@ -2760,7 +2877,7 @@
 </file>
 
 <file path=customXml/itemProps2.xml><?xml version="1.0" encoding="utf-8"?>
-<ds:datastoreItem xmlns:ds="http://schemas.openxmlformats.org/officeDocument/2006/customXml" ds:itemID="{DEC90756-CD70-4C4F-97C4-F84CC47EFE09}">
+<ds:datastoreItem xmlns:ds="http://schemas.openxmlformats.org/officeDocument/2006/customXml" ds:itemID="{F3D34C07-7684-4740-8633-8803B18735D9}">
   <ds:schemaRefs>
     <ds:schemaRef ds:uri="http://schemas.openxmlformats.org/officeDocument/2006/bibliography"/>
   </ds:schemaRefs>

</xml_diff>